<commit_message>
Update Penerapan Algoritma C4.5 untuk Klasifikasi Status Sertifikat Tanah Wakaf Analisis Berbasis Data.docx
</commit_message>
<xml_diff>
--- a/Penerapan Algoritma C4.5 untuk Klasifikasi Status Sertifikat Tanah Wakaf Analisis Berbasis Data.docx
+++ b/Penerapan Algoritma C4.5 untuk Klasifikasi Status Sertifikat Tanah Wakaf Analisis Berbasis Data.docx
@@ -2060,8 +2060,16 @@
         <w:rPr>
           <w:rFonts w:eastAsiaTheme="minorEastAsia"/>
         </w:rPr>
-        <w:t xml:space="preserve"> $S$</w:t>
-      </w:r>
+        <w:t xml:space="preserve"> </w:t>
+      </w:r>
+      <m:oMath>
+        <m:r>
+          <w:rPr>
+            <w:rFonts w:ascii="Cambria Math" w:eastAsiaTheme="minorEastAsia" w:hAnsi="Cambria Math"/>
+          </w:rPr>
+          <m:t>S</m:t>
+        </m:r>
+      </m:oMath>
     </w:p>
     <w:p>
       <w:pPr>
@@ -4375,7 +4383,7 @@
         </w:rPr>
         <w:lastRenderedPageBreak/>
         <w:drawing>
-          <wp:inline distT="0" distB="0" distL="0" distR="0" wp14:anchorId="74E37370" wp14:editId="4334B099">
+          <wp:inline distT="0" distB="0" distL="0" distR="0" wp14:anchorId="74E37370" wp14:editId="730FC21A">
             <wp:extent cx="6306228" cy="3265581"/>
             <wp:effectExtent l="0" t="0" r="0" b="0"/>
             <wp:docPr id="1164991160" name="Picture 1"/>
@@ -6528,8 +6536,24 @@
         <w:rPr>
           <w:b/>
         </w:rPr>
-        <w:t xml:space="preserve"> Elektronik:</w:t>
-      </w:r>
+        <w:t xml:space="preserve"> </w:t>
+      </w:r>
+      <w:proofErr w:type="spellStart"/>
+      <w:proofErr w:type="gramStart"/>
+      <w:r>
+        <w:rPr>
+          <w:b/>
+        </w:rPr>
+        <w:t>Elektronik:</w:t>
+      </w:r>
+      <w:r>
+        <w:rPr>
+          <w:b/>
+        </w:rPr>
+        <w:t>s</w:t>
+      </w:r>
+      <w:proofErr w:type="spellEnd"/>
+      <w:proofErr w:type="gramEnd"/>
     </w:p>
     <w:p>
       <w:pPr>
@@ -7187,7 +7211,7 @@
           <w:noProof/>
         </w:rPr>
         <w:drawing>
-          <wp:anchor distT="0" distB="0" distL="114300" distR="114300" simplePos="0" relativeHeight="251660288" behindDoc="0" locked="0" layoutInCell="1" allowOverlap="1" wp14:anchorId="58082BBC" wp14:editId="5BA77B5E">
+          <wp:anchor distT="0" distB="0" distL="114300" distR="114300" simplePos="0" relativeHeight="251660288" behindDoc="0" locked="0" layoutInCell="1" allowOverlap="1" wp14:anchorId="58082BBC" wp14:editId="67A2FEA4">
             <wp:simplePos x="0" y="0"/>
             <wp:positionH relativeFrom="column">
               <wp:posOffset>0</wp:posOffset>
@@ -7286,7 +7310,7 @@
           <w:noProof/>
         </w:rPr>
         <w:drawing>
-          <wp:anchor distT="0" distB="0" distL="114300" distR="114300" simplePos="0" relativeHeight="251662336" behindDoc="0" locked="0" layoutInCell="1" allowOverlap="1" wp14:anchorId="4441278F" wp14:editId="4E70E253">
+          <wp:anchor distT="0" distB="0" distL="114300" distR="114300" simplePos="0" relativeHeight="251662336" behindDoc="0" locked="0" layoutInCell="1" allowOverlap="1" wp14:anchorId="4441278F" wp14:editId="1D9B3DEA">
             <wp:simplePos x="0" y="0"/>
             <wp:positionH relativeFrom="column">
               <wp:posOffset>0</wp:posOffset>
@@ -10950,6 +10974,7 @@
   <w:style w:type="character" w:default="1" w:styleId="DefaultParagraphFont">
     <w:name w:val="Default Paragraph Font"/>
     <w:uiPriority w:val="1"/>
+    <w:semiHidden/>
     <w:unhideWhenUsed/>
   </w:style>
   <w:style w:type="table" w:default="1" w:styleId="TableNormal">

</xml_diff>